<commit_message>
Add correlation between cliff point and emergency date
</commit_message>
<xml_diff>
--- a/Cover_Letter.docx
+++ b/Cover_Letter.docx
@@ -4,216 +4,69 @@
   <w:body>
     <w:p>
       <w:pPr>
-        <w:pStyle w:val="NormalWeb"/>
-        <w:shd w:val="clear" w:color="auto" w:fill="FFFFFF"/>
-        <w:spacing w:before="0" w:beforeAutospacing="0" w:after="280" w:afterAutospacing="0"/>
-      </w:pPr>
-      <w:r>
-        <w:rPr>
-          <w:color w:val="202020"/>
-        </w:rPr>
-        <w:t>The cover letter should include the following information:</w:t>
+        <w:rPr>
+          <w:rFonts w:ascii="Times New Roman" w:hAnsi="Times New Roman" w:cs="Times New Roman"/>
+          <w:sz w:val="24"/>
+        </w:rPr>
+      </w:pPr>
+      <w:r>
+        <w:rPr>
+          <w:rFonts w:ascii="Times New Roman" w:hAnsi="Times New Roman" w:cs="Times New Roman"/>
+          <w:sz w:val="24"/>
+        </w:rPr>
+        <w:t xml:space="preserve">Dear </w:t>
+      </w:r>
+      <w:r>
+        <w:rPr>
+          <w:rFonts w:ascii="Times New Roman" w:hAnsi="Times New Roman" w:cs="Times New Roman"/>
+          <w:sz w:val="24"/>
+        </w:rPr>
+        <w:t>Editor:</w:t>
       </w:r>
     </w:p>
     <w:p>
       <w:pPr>
-        <w:pStyle w:val="NormalWeb"/>
-        <w:numPr>
-          <w:ilvl w:val="0"/>
-          <w:numId w:val="1"/>
-        </w:numPr>
-        <w:shd w:val="clear" w:color="auto" w:fill="FFFFFF"/>
-        <w:spacing w:before="0" w:beforeAutospacing="0" w:after="0" w:afterAutospacing="0"/>
-        <w:textAlignment w:val="baseline"/>
-        <w:rPr>
-          <w:color w:val="202020"/>
-        </w:rPr>
-      </w:pPr>
-      <w:r>
-        <w:rPr>
-          <w:color w:val="202020"/>
-        </w:rPr>
-        <w:t>Summarize the study’s contribution to the scientific literature</w:t>
-      </w:r>
-    </w:p>
-    <w:p>
-      <w:pPr>
-        <w:pStyle w:val="NormalWeb"/>
-        <w:numPr>
-          <w:ilvl w:val="0"/>
-          <w:numId w:val="1"/>
-        </w:numPr>
-        <w:shd w:val="clear" w:color="auto" w:fill="FFFFFF"/>
-        <w:spacing w:before="0" w:beforeAutospacing="0" w:after="0" w:afterAutospacing="0"/>
-        <w:textAlignment w:val="baseline"/>
-        <w:rPr>
-          <w:color w:val="202020"/>
-        </w:rPr>
-      </w:pPr>
-      <w:r>
-        <w:rPr>
-          <w:color w:val="202020"/>
-        </w:rPr>
-        <w:t>Relate the study to previously published work</w:t>
-      </w:r>
-    </w:p>
-    <w:p>
-      <w:pPr>
-        <w:pStyle w:val="NormalWeb"/>
-        <w:numPr>
-          <w:ilvl w:val="0"/>
-          <w:numId w:val="1"/>
-        </w:numPr>
-        <w:shd w:val="clear" w:color="auto" w:fill="FFFFFF"/>
-        <w:spacing w:before="0" w:beforeAutospacing="0" w:after="0" w:afterAutospacing="0"/>
-        <w:textAlignment w:val="baseline"/>
-        <w:rPr>
-          <w:color w:val="202020"/>
-        </w:rPr>
-      </w:pPr>
-      <w:r>
-        <w:rPr>
-          <w:color w:val="202020"/>
-        </w:rPr>
-        <w:t>Specify the type of article (for example, research article, systematic review, meta-analysis, clinical trial)</w:t>
-      </w:r>
-    </w:p>
-    <w:p>
-      <w:pPr>
-        <w:pStyle w:val="NormalWeb"/>
-        <w:numPr>
-          <w:ilvl w:val="0"/>
-          <w:numId w:val="1"/>
-        </w:numPr>
-        <w:shd w:val="clear" w:color="auto" w:fill="FFFFFF"/>
-        <w:spacing w:before="0" w:beforeAutospacing="0" w:after="0" w:afterAutospacing="0"/>
-        <w:textAlignment w:val="baseline"/>
-        <w:rPr>
-          <w:color w:val="202020"/>
-        </w:rPr>
-      </w:pPr>
-      <w:r>
-        <w:rPr>
-          <w:color w:val="202020"/>
-        </w:rPr>
-        <w:t>Describe any prior interactions with PLOS regarding the submitted manuscript</w:t>
-      </w:r>
-    </w:p>
-    <w:p>
-      <w:pPr>
-        <w:pStyle w:val="NormalWeb"/>
-        <w:numPr>
-          <w:ilvl w:val="0"/>
-          <w:numId w:val="1"/>
-        </w:numPr>
-        <w:shd w:val="clear" w:color="auto" w:fill="FFFFFF"/>
-        <w:spacing w:before="0" w:beforeAutospacing="0" w:after="0" w:afterAutospacing="0"/>
-        <w:textAlignment w:val="baseline"/>
-        <w:rPr>
-          <w:color w:val="202020"/>
-        </w:rPr>
-      </w:pPr>
-      <w:r>
-        <w:rPr>
-          <w:color w:val="202020"/>
-        </w:rPr>
-        <w:t>Suggest appropriate Academic Editors to handle your manuscript (</w:t>
-      </w:r>
-      <w:hyperlink r:id="rId6" w:history="1">
-        <w:r>
-          <w:rPr>
-            <w:rStyle w:val="Hyperlink"/>
-            <w:color w:val="3E0577"/>
-          </w:rPr>
-          <w:t>see the full list of Academic Editors)</w:t>
-        </w:r>
-      </w:hyperlink>
-    </w:p>
-    <w:p>
-      <w:pPr>
-        <w:pStyle w:val="NormalWeb"/>
-        <w:numPr>
-          <w:ilvl w:val="0"/>
-          <w:numId w:val="1"/>
-        </w:numPr>
-        <w:shd w:val="clear" w:color="auto" w:fill="FFFFFF"/>
-        <w:spacing w:before="0" w:beforeAutospacing="0" w:after="340" w:afterAutospacing="0"/>
-        <w:textAlignment w:val="baseline"/>
-        <w:rPr>
-          <w:color w:val="202020"/>
-        </w:rPr>
-      </w:pPr>
-      <w:r>
-        <w:rPr>
-          <w:color w:val="202020"/>
-        </w:rPr>
-        <w:t>List any opposed reviewers</w:t>
-      </w:r>
-    </w:p>
-    <w:p>
-      <w:pPr>
-        <w:rPr>
-          <w:rFonts w:ascii="Times New Roman" w:hAnsi="Times New Roman" w:cs="Times New Roman"/>
-          <w:sz w:val="24"/>
-        </w:rPr>
-      </w:pPr>
-    </w:p>
-    <w:p>
-      <w:pPr>
-        <w:rPr>
-          <w:rFonts w:ascii="Times New Roman" w:hAnsi="Times New Roman" w:cs="Times New Roman"/>
-          <w:sz w:val="24"/>
-        </w:rPr>
-      </w:pPr>
-      <w:r>
-        <w:rPr>
-          <w:rFonts w:ascii="Times New Roman" w:hAnsi="Times New Roman" w:cs="Times New Roman"/>
-          <w:sz w:val="24"/>
-        </w:rPr>
-        <w:t xml:space="preserve">Dear </w:t>
-      </w:r>
-      <w:r>
-        <w:rPr>
-          <w:rFonts w:ascii="Times New Roman" w:hAnsi="Times New Roman" w:cs="Times New Roman"/>
-          <w:sz w:val="24"/>
-        </w:rPr>
-        <w:t>Editor:</w:t>
-      </w:r>
-    </w:p>
-    <w:p>
-      <w:pPr>
-        <w:rPr>
-          <w:rFonts w:ascii="Times New Roman" w:hAnsi="Times New Roman" w:cs="Times New Roman"/>
-          <w:sz w:val="24"/>
-        </w:rPr>
-      </w:pPr>
-      <w:r>
-        <w:rPr>
-          <w:rFonts w:ascii="Times New Roman" w:hAnsi="Times New Roman" w:cs="Times New Roman"/>
-          <w:sz w:val="24"/>
-        </w:rPr>
-        <w:t>I would like to submit the manuscript entitled “</w:t>
-      </w:r>
-      <w:r>
-        <w:rPr>
-          <w:rFonts w:ascii="Times New Roman" w:hAnsi="Times New Roman" w:cs="Times New Roman"/>
-          <w:sz w:val="24"/>
-        </w:rPr>
-        <w:t>The Impacts of COVID-19 Pandemic on Public Transit Demand in</w:t>
-      </w:r>
-      <w:r>
-        <w:rPr>
-          <w:rFonts w:ascii="Times New Roman" w:hAnsi="Times New Roman" w:cs="Times New Roman"/>
-          <w:sz w:val="24"/>
-        </w:rPr>
-        <w:t xml:space="preserve"> U.S.” by Luyu Liu, Harvey J. Miller, and Jonathan Scheff to be considered </w:t>
-      </w:r>
-      <w:r>
-        <w:rPr>
-          <w:rFonts w:ascii="Times New Roman" w:hAnsi="Times New Roman" w:cs="Times New Roman"/>
-          <w:sz w:val="24"/>
-        </w:rPr>
-        <w:t xml:space="preserve">as a </w:t>
+        <w:rPr>
+          <w:rFonts w:ascii="Times New Roman" w:hAnsi="Times New Roman" w:cs="Times New Roman"/>
+          <w:sz w:val="24"/>
+        </w:rPr>
+      </w:pPr>
+      <w:r>
+        <w:rPr>
+          <w:rFonts w:ascii="Times New Roman" w:hAnsi="Times New Roman" w:cs="Times New Roman"/>
+          <w:sz w:val="24"/>
+        </w:rPr>
+        <w:t xml:space="preserve">I would like to submit the manuscript entitled “The Impacts of COVID-19 Pandemic on Public Transit Demand in U.S.” by Luyu Liu, Harvey J. Miller, and Jonathan Scheff </w:t>
+      </w:r>
+      <w:r>
+        <w:rPr>
+          <w:rFonts w:ascii="Times New Roman" w:hAnsi="Times New Roman" w:cs="Times New Roman"/>
+          <w:sz w:val="24"/>
+        </w:rPr>
+        <w:t>for consideration</w:t>
+      </w:r>
+      <w:r>
+        <w:rPr>
+          <w:rFonts w:ascii="Times New Roman" w:hAnsi="Times New Roman" w:cs="Times New Roman"/>
+          <w:sz w:val="24"/>
+        </w:rPr>
+        <w:t xml:space="preserve"> </w:t>
+      </w:r>
+      <w:proofErr w:type="gramStart"/>
+      <w:r>
+        <w:rPr>
+          <w:rFonts w:ascii="Times New Roman" w:hAnsi="Times New Roman" w:cs="Times New Roman"/>
+          <w:sz w:val="24"/>
+        </w:rPr>
+        <w:t>as</w:t>
+      </w:r>
+      <w:proofErr w:type="gramEnd"/>
+      <w:r>
+        <w:rPr>
+          <w:rFonts w:ascii="Times New Roman" w:hAnsi="Times New Roman" w:cs="Times New Roman"/>
+          <w:sz w:val="24"/>
+        </w:rPr>
+        <w:t xml:space="preserve"> a </w:t>
       </w:r>
       <w:r>
         <w:rPr>
@@ -235,21 +88,14 @@
           <w:rFonts w:ascii="Times New Roman" w:hAnsi="Times New Roman" w:cs="Times New Roman"/>
           <w:sz w:val="24"/>
         </w:rPr>
-        <w:t>for publication in the PLOS Special Collection “</w:t>
-      </w:r>
-      <w:r>
-        <w:rPr>
-          <w:rFonts w:ascii="Times New Roman" w:hAnsi="Times New Roman" w:cs="Times New Roman"/>
-          <w:sz w:val="24"/>
-        </w:rPr>
-        <w:t>Spatiotemporal COVID-19 Rapid Response</w:t>
-      </w:r>
-      <w:r>
-        <w:rPr>
-          <w:rFonts w:ascii="Times New Roman" w:hAnsi="Times New Roman" w:cs="Times New Roman"/>
-          <w:sz w:val="24"/>
-        </w:rPr>
-        <w:t>”.</w:t>
+        <w:t>for publication in the PLOS Special Collection “Spatiote</w:t>
+      </w:r>
+      <w:r>
+        <w:rPr>
+          <w:rFonts w:ascii="Times New Roman" w:hAnsi="Times New Roman" w:cs="Times New Roman"/>
+          <w:sz w:val="24"/>
+        </w:rPr>
+        <w:t>mporal COVID-19 Rapid Response.”</w:t>
       </w:r>
       <w:r>
         <w:rPr>
@@ -263,7 +109,7 @@
           <w:rFonts w:ascii="Times New Roman" w:hAnsi="Times New Roman" w:cs="Times New Roman"/>
           <w:sz w:val="24"/>
         </w:rPr>
-        <w:t xml:space="preserve">This paper </w:t>
+        <w:t xml:space="preserve"> Analyzing data from a widely used transit smartphone app for 113 transit systems across the United States, we </w:t>
       </w:r>
       <w:r>
         <w:rPr>
@@ -277,14 +123,35 @@
           <w:rFonts w:ascii="Times New Roman" w:hAnsi="Times New Roman" w:cs="Times New Roman"/>
           <w:sz w:val="24"/>
         </w:rPr>
-        <w:t>s</w:t>
-      </w:r>
-      <w:r>
-        <w:rPr>
-          <w:rFonts w:ascii="Times New Roman" w:hAnsi="Times New Roman" w:cs="Times New Roman"/>
-          <w:sz w:val="24"/>
-        </w:rPr>
-        <w:t xml:space="preserve"> that COVID-19 had major impacts on transit</w:t>
+        <w:t xml:space="preserve"> that COVID-19 had major </w:t>
+      </w:r>
+      <w:r>
+        <w:rPr>
+          <w:rFonts w:ascii="Times New Roman" w:hAnsi="Times New Roman" w:cs="Times New Roman"/>
+          <w:sz w:val="24"/>
+        </w:rPr>
+        <w:t xml:space="preserve">but differential </w:t>
+      </w:r>
+      <w:r>
+        <w:rPr>
+          <w:rFonts w:ascii="Times New Roman" w:hAnsi="Times New Roman" w:cs="Times New Roman"/>
+          <w:sz w:val="24"/>
+        </w:rPr>
+        <w:t xml:space="preserve">impacts on </w:t>
+      </w:r>
+      <w:r>
+        <w:rPr>
+          <w:rFonts w:ascii="Times New Roman" w:hAnsi="Times New Roman" w:cs="Times New Roman"/>
+          <w:sz w:val="24"/>
+        </w:rPr>
+        <w:t xml:space="preserve">public </w:t>
+      </w:r>
+      <w:r>
+        <w:rPr>
+          <w:rFonts w:ascii="Times New Roman" w:hAnsi="Times New Roman" w:cs="Times New Roman"/>
+          <w:sz w:val="24"/>
+        </w:rPr>
+        <w:t>transit</w:t>
       </w:r>
       <w:r>
         <w:rPr>
@@ -305,20 +172,6 @@
           <w:rFonts w:ascii="Times New Roman" w:hAnsi="Times New Roman" w:cs="Times New Roman"/>
           <w:sz w:val="24"/>
         </w:rPr>
-        <w:t xml:space="preserve"> of </w:t>
-      </w:r>
-      <w:r>
-        <w:rPr>
-          <w:rFonts w:ascii="Times New Roman" w:hAnsi="Times New Roman" w:cs="Times New Roman"/>
-          <w:sz w:val="24"/>
-        </w:rPr>
-        <w:t>113 US transit systems</w:t>
-      </w:r>
-      <w:r>
-        <w:rPr>
-          <w:rFonts w:ascii="Times New Roman" w:hAnsi="Times New Roman" w:cs="Times New Roman"/>
-          <w:sz w:val="24"/>
-        </w:rPr>
         <w:t xml:space="preserve"> </w:t>
       </w:r>
       <w:r>
@@ -326,63 +179,70 @@
           <w:rFonts w:ascii="Times New Roman" w:hAnsi="Times New Roman" w:cs="Times New Roman"/>
           <w:sz w:val="24"/>
         </w:rPr>
-        <w:t xml:space="preserve">in </w:t>
-      </w:r>
-      <w:r>
-        <w:rPr>
-          <w:rFonts w:ascii="Times New Roman" w:hAnsi="Times New Roman" w:cs="Times New Roman"/>
-          <w:sz w:val="24"/>
-        </w:rPr>
-        <w:t xml:space="preserve">multiple </w:t>
-      </w:r>
-      <w:r>
-        <w:rPr>
-          <w:rFonts w:ascii="Times New Roman" w:hAnsi="Times New Roman" w:cs="Times New Roman"/>
-          <w:sz w:val="24"/>
-        </w:rPr>
-        <w:t xml:space="preserve">dimensions </w:t>
-      </w:r>
-      <w:r>
-        <w:rPr>
-          <w:rFonts w:ascii="Times New Roman" w:hAnsi="Times New Roman" w:cs="Times New Roman"/>
-          <w:sz w:val="24"/>
-        </w:rPr>
-        <w:t xml:space="preserve">and </w:t>
-      </w:r>
-      <w:r>
-        <w:rPr>
-          <w:rFonts w:ascii="Times New Roman" w:hAnsi="Times New Roman" w:cs="Times New Roman"/>
-          <w:sz w:val="24"/>
-        </w:rPr>
-        <w:t>demonstrate</w:t>
-      </w:r>
-      <w:r>
-        <w:rPr>
-          <w:rFonts w:ascii="Times New Roman" w:hAnsi="Times New Roman" w:cs="Times New Roman"/>
-          <w:sz w:val="24"/>
-        </w:rPr>
-        <w:t>s</w:t>
-      </w:r>
-      <w:r>
-        <w:rPr>
-          <w:rFonts w:ascii="Times New Roman" w:hAnsi="Times New Roman" w:cs="Times New Roman"/>
-          <w:sz w:val="24"/>
-        </w:rPr>
-        <w:t xml:space="preserve"> the social equity issue</w:t>
-      </w:r>
-      <w:r>
-        <w:rPr>
-          <w:rFonts w:ascii="Times New Roman" w:hAnsi="Times New Roman" w:cs="Times New Roman"/>
-          <w:sz w:val="24"/>
-        </w:rPr>
-        <w:t>s</w:t>
-      </w:r>
-      <w:r>
-        <w:rPr>
-          <w:rFonts w:ascii="Times New Roman" w:hAnsi="Times New Roman" w:cs="Times New Roman"/>
-          <w:sz w:val="24"/>
-        </w:rPr>
-        <w:t xml:space="preserve"> of transit usage during the pandemic</w:t>
+        <w:t xml:space="preserve">that we explain using data on </w:t>
+      </w:r>
+      <w:r>
+        <w:rPr>
+          <w:rFonts w:ascii="Times New Roman" w:hAnsi="Times New Roman" w:cs="Times New Roman"/>
+          <w:sz w:val="24"/>
+        </w:rPr>
+        <w:t>job</w:t>
+      </w:r>
+      <w:r>
+        <w:rPr>
+          <w:rFonts w:ascii="Times New Roman" w:hAnsi="Times New Roman" w:cs="Times New Roman"/>
+          <w:sz w:val="24"/>
+        </w:rPr>
+        <w:t xml:space="preserve"> type</w:t>
+      </w:r>
+      <w:r>
+        <w:rPr>
+          <w:rFonts w:ascii="Times New Roman" w:hAnsi="Times New Roman" w:cs="Times New Roman"/>
+          <w:sz w:val="24"/>
+        </w:rPr>
+        <w:t xml:space="preserve"> mix</w:t>
+      </w:r>
+      <w:r>
+        <w:rPr>
+          <w:rFonts w:ascii="Times New Roman" w:hAnsi="Times New Roman" w:cs="Times New Roman"/>
+          <w:sz w:val="24"/>
+        </w:rPr>
+        <w:t>, socioeconomic factors and a measure of community awareness</w:t>
+      </w:r>
+      <w:r>
+        <w:rPr>
+          <w:rFonts w:ascii="Times New Roman" w:hAnsi="Times New Roman" w:cs="Times New Roman"/>
+          <w:sz w:val="24"/>
+        </w:rPr>
+        <w:t xml:space="preserve"> in each community</w:t>
+      </w:r>
+      <w:r>
+        <w:rPr>
+          <w:rFonts w:ascii="Times New Roman" w:hAnsi="Times New Roman" w:cs="Times New Roman"/>
+          <w:sz w:val="24"/>
+        </w:rPr>
+        <w:t xml:space="preserve">.  </w:t>
+      </w:r>
+      <w:r>
+        <w:rPr>
+          <w:rFonts w:ascii="Times New Roman" w:hAnsi="Times New Roman" w:cs="Times New Roman"/>
+          <w:sz w:val="24"/>
+        </w:rPr>
+        <w:t xml:space="preserve">We also show implications for </w:t>
+      </w:r>
+      <w:r>
+        <w:rPr>
+          <w:rFonts w:ascii="Times New Roman" w:hAnsi="Times New Roman" w:cs="Times New Roman"/>
+          <w:sz w:val="24"/>
+        </w:rPr>
+        <w:t xml:space="preserve">pandemic spread and the social equity dimensions </w:t>
+      </w:r>
+      <w:r>
+        <w:rPr>
+          <w:rFonts w:ascii="Times New Roman" w:hAnsi="Times New Roman" w:cs="Times New Roman"/>
+          <w:sz w:val="24"/>
+        </w:rPr>
+        <w:t>of transit usage during the pandemic</w:t>
       </w:r>
       <w:r>
         <w:rPr>
@@ -417,85 +277,21 @@
           <w:rFonts w:ascii="Times New Roman" w:hAnsi="Times New Roman" w:cs="Times New Roman"/>
           <w:sz w:val="24"/>
         </w:rPr>
-        <w:t>a pandemic such as COVID-19</w:t>
-      </w:r>
-      <w:r>
-        <w:rPr>
-          <w:rFonts w:ascii="Times New Roman" w:hAnsi="Times New Roman" w:cs="Times New Roman"/>
-          <w:sz w:val="24"/>
-        </w:rPr>
-        <w:t xml:space="preserve"> on transit systems in the United State</w:t>
-      </w:r>
-      <w:r>
-        <w:rPr>
-          <w:rFonts w:ascii="Times New Roman" w:hAnsi="Times New Roman" w:cs="Times New Roman"/>
-          <w:sz w:val="24"/>
-        </w:rPr>
-        <w:t>s. We believe this paper can fill in an imperative gap in this area and will be suitable to the readers of your journal and the theme of the special collection.</w:t>
-      </w:r>
-      <w:r>
-        <w:rPr>
-          <w:rFonts w:ascii="Times New Roman" w:hAnsi="Times New Roman" w:cs="Times New Roman"/>
-          <w:sz w:val="24"/>
-        </w:rPr>
-        <w:t xml:space="preserve"> </w:t>
-      </w:r>
-    </w:p>
-    <w:p>
-      <w:pPr>
-        <w:rPr>
-          <w:rFonts w:ascii="Times New Roman" w:hAnsi="Times New Roman" w:cs="Times New Roman"/>
-          <w:sz w:val="24"/>
-        </w:rPr>
-      </w:pPr>
-      <w:r>
-        <w:rPr>
-          <w:rFonts w:ascii="Times New Roman" w:hAnsi="Times New Roman" w:cs="Times New Roman"/>
-          <w:sz w:val="24"/>
-        </w:rPr>
-        <w:t>We declare that this manuscript is original, has not been published</w:t>
-      </w:r>
-      <w:r>
-        <w:rPr>
-          <w:rFonts w:ascii="Times New Roman" w:hAnsi="Times New Roman" w:cs="Times New Roman"/>
-          <w:sz w:val="24"/>
-        </w:rPr>
-        <w:t xml:space="preserve"> and submitted</w:t>
-      </w:r>
-      <w:r>
-        <w:rPr>
-          <w:rFonts w:ascii="Times New Roman" w:hAnsi="Times New Roman" w:cs="Times New Roman"/>
-          <w:sz w:val="24"/>
-        </w:rPr>
-        <w:t xml:space="preserve"> before</w:t>
-      </w:r>
-      <w:r>
-        <w:rPr>
-          <w:rFonts w:ascii="Times New Roman" w:hAnsi="Times New Roman" w:cs="Times New Roman"/>
-          <w:sz w:val="24"/>
-        </w:rPr>
-        <w:t>,</w:t>
-      </w:r>
-      <w:r>
-        <w:rPr>
-          <w:rFonts w:ascii="Times New Roman" w:hAnsi="Times New Roman" w:cs="Times New Roman"/>
-          <w:sz w:val="24"/>
-        </w:rPr>
-        <w:t xml:space="preserve"> and is not currently being considered for publication elsewhere. </w:t>
-      </w:r>
-      <w:r>
-        <w:rPr>
-          <w:rFonts w:ascii="Times New Roman" w:hAnsi="Times New Roman" w:cs="Times New Roman"/>
-          <w:sz w:val="24"/>
-        </w:rPr>
-        <w:t xml:space="preserve">We know of no conflicts of interest associated with this publication, and there has been no significant financial support for this work that could have influence its outcome. </w:t>
-      </w:r>
-      <w:r>
-        <w:rPr>
-          <w:rFonts w:ascii="Times New Roman" w:hAnsi="Times New Roman" w:cs="Times New Roman"/>
-          <w:sz w:val="24"/>
-        </w:rPr>
-        <w:t>As Corresponding Author, I confirm that the manuscript has been read and approved for submission by all the named authors.</w:t>
+        <w:t>a major pandemic o</w:t>
+      </w:r>
+      <w:r>
+        <w:rPr>
+          <w:rFonts w:ascii="Times New Roman" w:hAnsi="Times New Roman" w:cs="Times New Roman"/>
+          <w:sz w:val="24"/>
+        </w:rPr>
+        <w:t>n tra</w:t>
+      </w:r>
+      <w:r>
+        <w:rPr>
+          <w:rFonts w:ascii="Times New Roman" w:hAnsi="Times New Roman" w:cs="Times New Roman"/>
+          <w:sz w:val="24"/>
+        </w:rPr>
+        <w:t xml:space="preserve">nsit systems.  Thankfully, there is only a small literature on this topic due few events in recent history, and these studies have focused on single transit systems.  Our study is the first comprehensive analysis at a national-level.  </w:t>
       </w:r>
       <w:bookmarkStart w:id="0" w:name="_GoBack"/>
       <w:bookmarkEnd w:id="0"/>
@@ -512,7 +308,56 @@
           <w:rFonts w:ascii="Times New Roman" w:hAnsi="Times New Roman" w:cs="Times New Roman"/>
           <w:sz w:val="24"/>
         </w:rPr>
-        <w:t>We hope you find our manuscript suitable for publication and look forward to hearing from you in due course.</w:t>
+        <w:t>We declare that this manuscript is original, has not been published</w:t>
+      </w:r>
+      <w:r>
+        <w:rPr>
+          <w:rFonts w:ascii="Times New Roman" w:hAnsi="Times New Roman" w:cs="Times New Roman"/>
+          <w:sz w:val="24"/>
+        </w:rPr>
+        <w:t xml:space="preserve"> and submitted</w:t>
+      </w:r>
+      <w:r>
+        <w:rPr>
+          <w:rFonts w:ascii="Times New Roman" w:hAnsi="Times New Roman" w:cs="Times New Roman"/>
+          <w:sz w:val="24"/>
+        </w:rPr>
+        <w:t xml:space="preserve"> before</w:t>
+      </w:r>
+      <w:r>
+        <w:rPr>
+          <w:rFonts w:ascii="Times New Roman" w:hAnsi="Times New Roman" w:cs="Times New Roman"/>
+          <w:sz w:val="24"/>
+        </w:rPr>
+        <w:t>,</w:t>
+      </w:r>
+      <w:r>
+        <w:rPr>
+          <w:rFonts w:ascii="Times New Roman" w:hAnsi="Times New Roman" w:cs="Times New Roman"/>
+          <w:sz w:val="24"/>
+        </w:rPr>
+        <w:t xml:space="preserve"> and is not currently being considered for publication elsewhere. </w:t>
+      </w:r>
+      <w:r>
+        <w:rPr>
+          <w:rFonts w:ascii="Times New Roman" w:hAnsi="Times New Roman" w:cs="Times New Roman"/>
+          <w:sz w:val="24"/>
+        </w:rPr>
+        <w:t xml:space="preserve">We know of no conflicts of interest associated with this publication, and there has been no significant financial support for this work that could have influence its outcome. </w:t>
+      </w:r>
+      <w:r>
+        <w:rPr>
+          <w:rFonts w:ascii="Times New Roman" w:hAnsi="Times New Roman" w:cs="Times New Roman"/>
+          <w:sz w:val="24"/>
+        </w:rPr>
+        <w:t>As Corresponding Author, I confirm that the manuscript has been read and approved for submission by all the named authors.</w:t>
+      </w:r>
+      <w:r>
+        <w:rPr>
+          <w:rFonts w:ascii="Times New Roman" w:hAnsi="Times New Roman" w:cs="Times New Roman"/>
+          <w:sz w:val="24"/>
+        </w:rPr>
+        <w:t xml:space="preserve">  </w:t>
       </w:r>
     </w:p>
     <w:p>
@@ -522,6 +367,89 @@
           <w:sz w:val="24"/>
         </w:rPr>
       </w:pPr>
+      <w:r>
+        <w:rPr>
+          <w:rFonts w:ascii="Times New Roman" w:hAnsi="Times New Roman" w:cs="Times New Roman"/>
+          <w:sz w:val="24"/>
+        </w:rPr>
+        <w:t xml:space="preserve">We suggest </w:t>
+      </w:r>
+      <w:r>
+        <w:rPr>
+          <w:rFonts w:ascii="Times New Roman" w:hAnsi="Times New Roman" w:cs="Times New Roman"/>
+          <w:sz w:val="24"/>
+        </w:rPr>
+        <w:t xml:space="preserve">the following Associate Editors: i) </w:t>
+      </w:r>
+      <w:proofErr w:type="spellStart"/>
+      <w:r>
+        <w:rPr>
+          <w:rFonts w:ascii="Times New Roman" w:hAnsi="Times New Roman" w:cs="Times New Roman"/>
+          <w:sz w:val="24"/>
+        </w:rPr>
+        <w:t>Chaowei</w:t>
+      </w:r>
+      <w:proofErr w:type="spellEnd"/>
+      <w:r>
+        <w:rPr>
+          <w:rFonts w:ascii="Times New Roman" w:hAnsi="Times New Roman" w:cs="Times New Roman"/>
+          <w:sz w:val="24"/>
+        </w:rPr>
+        <w:t xml:space="preserve"> Yang</w:t>
+      </w:r>
+      <w:r>
+        <w:rPr>
+          <w:rFonts w:ascii="Times New Roman" w:hAnsi="Times New Roman" w:cs="Times New Roman"/>
+          <w:sz w:val="24"/>
+        </w:rPr>
+        <w:t xml:space="preserve">; ii) </w:t>
+      </w:r>
+      <w:proofErr w:type="spellStart"/>
+      <w:r>
+        <w:rPr>
+          <w:rFonts w:ascii="Times New Roman" w:hAnsi="Times New Roman" w:cs="Times New Roman"/>
+          <w:sz w:val="24"/>
+        </w:rPr>
+        <w:t>Junfeng</w:t>
+      </w:r>
+      <w:proofErr w:type="spellEnd"/>
+      <w:r>
+        <w:rPr>
+          <w:rFonts w:ascii="Times New Roman" w:hAnsi="Times New Roman" w:cs="Times New Roman"/>
+          <w:sz w:val="24"/>
+        </w:rPr>
+        <w:t xml:space="preserve"> Jiao</w:t>
+      </w:r>
+      <w:r>
+        <w:rPr>
+          <w:rFonts w:ascii="Times New Roman" w:hAnsi="Times New Roman" w:cs="Times New Roman"/>
+          <w:sz w:val="24"/>
+        </w:rPr>
+        <w:t xml:space="preserve">; iii) </w:t>
+      </w:r>
+      <w:r>
+        <w:rPr>
+          <w:rFonts w:ascii="Times New Roman" w:hAnsi="Times New Roman" w:cs="Times New Roman"/>
+          <w:sz w:val="24"/>
+        </w:rPr>
+        <w:t xml:space="preserve">Frank </w:t>
+      </w:r>
+      <w:proofErr w:type="spellStart"/>
+      <w:r>
+        <w:rPr>
+          <w:rFonts w:ascii="Times New Roman" w:hAnsi="Times New Roman" w:cs="Times New Roman"/>
+          <w:sz w:val="24"/>
+        </w:rPr>
+        <w:t>Goetzke</w:t>
+      </w:r>
+      <w:proofErr w:type="spellEnd"/>
+      <w:r>
+        <w:rPr>
+          <w:rFonts w:ascii="Times New Roman" w:hAnsi="Times New Roman" w:cs="Times New Roman"/>
+          <w:sz w:val="24"/>
+        </w:rPr>
+        <w:t>.</w:t>
+      </w:r>
     </w:p>
     <w:p>
       <w:pPr>
@@ -535,7 +463,7 @@
           <w:rFonts w:ascii="Times New Roman" w:hAnsi="Times New Roman" w:cs="Times New Roman"/>
           <w:sz w:val="24"/>
         </w:rPr>
-        <w:t xml:space="preserve">Sincerely, </w:t>
+        <w:t>We hope you find our manuscript suitable for publication and look forward to hearing from you in due course.</w:t>
       </w:r>
     </w:p>
     <w:p>
@@ -545,13 +473,6 @@
           <w:sz w:val="24"/>
         </w:rPr>
       </w:pPr>
-      <w:r>
-        <w:rPr>
-          <w:rFonts w:ascii="Times New Roman" w:hAnsi="Times New Roman" w:cs="Times New Roman"/>
-          <w:sz w:val="24"/>
-        </w:rPr>
-        <w:t>Luyu Liu</w:t>
-      </w:r>
     </w:p>
     <w:p>
       <w:pPr>
@@ -565,37 +486,7 @@
           <w:rFonts w:ascii="Times New Roman" w:hAnsi="Times New Roman" w:cs="Times New Roman"/>
           <w:sz w:val="24"/>
         </w:rPr>
-        <w:t>Department of Geography</w:t>
-      </w:r>
-      <w:r>
-        <w:rPr>
-          <w:rFonts w:ascii="Times New Roman" w:hAnsi="Times New Roman" w:cs="Times New Roman"/>
-          <w:sz w:val="24"/>
-        </w:rPr>
-        <w:t>,</w:t>
-      </w:r>
-      <w:r>
-        <w:rPr>
-          <w:rFonts w:ascii="Times New Roman" w:hAnsi="Times New Roman" w:cs="Times New Roman"/>
-          <w:sz w:val="24"/>
-        </w:rPr>
-        <w:t xml:space="preserve"> </w:t>
-      </w:r>
-      <w:proofErr w:type="gramStart"/>
-      <w:r>
-        <w:rPr>
-          <w:rFonts w:ascii="Times New Roman" w:hAnsi="Times New Roman" w:cs="Times New Roman"/>
-          <w:sz w:val="24"/>
-        </w:rPr>
-        <w:t>The</w:t>
-      </w:r>
-      <w:proofErr w:type="gramEnd"/>
-      <w:r>
-        <w:rPr>
-          <w:rFonts w:ascii="Times New Roman" w:hAnsi="Times New Roman" w:cs="Times New Roman"/>
-          <w:sz w:val="24"/>
-        </w:rPr>
-        <w:t xml:space="preserve"> Ohio State University</w:t>
+        <w:t xml:space="preserve">Sincerely, </w:t>
       </w:r>
     </w:p>
     <w:p>
@@ -610,7 +501,7 @@
           <w:rFonts w:ascii="Times New Roman" w:hAnsi="Times New Roman" w:cs="Times New Roman"/>
           <w:sz w:val="24"/>
         </w:rPr>
-        <w:t>154 N Oval Mall, Columbus, OH 43210</w:t>
+        <w:t>Luyu Liu</w:t>
       </w:r>
     </w:p>
     <w:p>
@@ -625,14 +516,53 @@
           <w:rFonts w:ascii="Times New Roman" w:hAnsi="Times New Roman" w:cs="Times New Roman"/>
           <w:sz w:val="24"/>
         </w:rPr>
-        <w:t xml:space="preserve">Email: </w:t>
-      </w:r>
-      <w:r>
-        <w:rPr>
-          <w:rFonts w:ascii="Times New Roman" w:hAnsi="Times New Roman" w:cs="Times New Roman"/>
-          <w:sz w:val="24"/>
-        </w:rPr>
-        <w:t>liu.6544@osu.edu</w:t>
+        <w:t xml:space="preserve">Department of Geography, </w:t>
+      </w:r>
+      <w:proofErr w:type="gramStart"/>
+      <w:r>
+        <w:rPr>
+          <w:rFonts w:ascii="Times New Roman" w:hAnsi="Times New Roman" w:cs="Times New Roman"/>
+          <w:sz w:val="24"/>
+        </w:rPr>
+        <w:t>The</w:t>
+      </w:r>
+      <w:proofErr w:type="gramEnd"/>
+      <w:r>
+        <w:rPr>
+          <w:rFonts w:ascii="Times New Roman" w:hAnsi="Times New Roman" w:cs="Times New Roman"/>
+          <w:sz w:val="24"/>
+        </w:rPr>
+        <w:t xml:space="preserve"> Ohio State University</w:t>
+      </w:r>
+    </w:p>
+    <w:p>
+      <w:pPr>
+        <w:rPr>
+          <w:rFonts w:ascii="Times New Roman" w:hAnsi="Times New Roman" w:cs="Times New Roman"/>
+          <w:sz w:val="24"/>
+        </w:rPr>
+      </w:pPr>
+      <w:r>
+        <w:rPr>
+          <w:rFonts w:ascii="Times New Roman" w:hAnsi="Times New Roman" w:cs="Times New Roman"/>
+          <w:sz w:val="24"/>
+        </w:rPr>
+        <w:t>154 N Oval Mall, Columbus, OH 43210</w:t>
+      </w:r>
+    </w:p>
+    <w:p>
+      <w:pPr>
+        <w:rPr>
+          <w:rFonts w:ascii="Times New Roman" w:hAnsi="Times New Roman" w:cs="Times New Roman"/>
+          <w:sz w:val="24"/>
+        </w:rPr>
+      </w:pPr>
+      <w:r>
+        <w:rPr>
+          <w:rFonts w:ascii="Times New Roman" w:hAnsi="Times New Roman" w:cs="Times New Roman"/>
+          <w:sz w:val="24"/>
+        </w:rPr>
+        <w:t>Email: liu.6544@osu.edu</w:t>
       </w:r>
     </w:p>
     <w:p>
@@ -1556,7 +1486,7 @@
 </file>
 
 <file path=customXml/itemProps1.xml><?xml version="1.0" encoding="utf-8"?>
-<ds:datastoreItem xmlns:ds="http://schemas.openxmlformats.org/officeDocument/2006/customXml" ds:itemID="{5DEF9CAA-17ED-4127-9C57-98ECCA993012}">
+<ds:datastoreItem xmlns:ds="http://schemas.openxmlformats.org/officeDocument/2006/customXml" ds:itemID="{6AED8058-9B52-437B-9C7A-65A62FA90A7B}">
   <ds:schemaRefs>
     <ds:schemaRef ds:uri="http://schemas.openxmlformats.org/officeDocument/2006/bibliography"/>
   </ds:schemaRefs>

</xml_diff>

<commit_message>
Final draft but need to fix letters
</commit_message>
<xml_diff>
--- a/Cover_Letter.docx
+++ b/Cover_Letter.docx
@@ -36,7 +36,63 @@
           <w:rFonts w:ascii="Times New Roman" w:hAnsi="Times New Roman" w:cs="Times New Roman"/>
           <w:sz w:val="24"/>
         </w:rPr>
-        <w:t xml:space="preserve">I would like to submit the manuscript entitled “The Impacts of COVID-19 Pandemic on Public Transit Demand in U.S.” by Luyu Liu, Harvey J. Miller, and Jonathan Scheff </w:t>
+        <w:t>I would like to submit the manuscript entitled “</w:t>
+      </w:r>
+      <w:r>
+        <w:rPr>
+          <w:rFonts w:ascii="Times New Roman" w:hAnsi="Times New Roman" w:cs="Times New Roman"/>
+          <w:sz w:val="24"/>
+        </w:rPr>
+        <w:t>T</w:t>
+      </w:r>
+      <w:r>
+        <w:rPr>
+          <w:rFonts w:ascii="Times New Roman" w:hAnsi="Times New Roman" w:cs="Times New Roman"/>
+          <w:sz w:val="24"/>
+        </w:rPr>
+        <w:t>he impact</w:t>
+      </w:r>
+      <w:r>
+        <w:rPr>
+          <w:rFonts w:ascii="Times New Roman" w:hAnsi="Times New Roman" w:cs="Times New Roman"/>
+          <w:sz w:val="24"/>
+        </w:rPr>
+        <w:t>s</w:t>
+      </w:r>
+      <w:r>
+        <w:rPr>
+          <w:rFonts w:ascii="Times New Roman" w:hAnsi="Times New Roman" w:cs="Times New Roman"/>
+          <w:sz w:val="24"/>
+        </w:rPr>
+        <w:t xml:space="preserve"> of </w:t>
+      </w:r>
+      <w:r>
+        <w:rPr>
+          <w:rFonts w:ascii="Times New Roman" w:hAnsi="Times New Roman" w:cs="Times New Roman"/>
+          <w:sz w:val="24"/>
+        </w:rPr>
+        <w:t>COVID</w:t>
+      </w:r>
+      <w:r>
+        <w:rPr>
+          <w:rFonts w:ascii="Times New Roman" w:hAnsi="Times New Roman" w:cs="Times New Roman"/>
+          <w:sz w:val="24"/>
+        </w:rPr>
+        <w:t xml:space="preserve">-19 pandemic on public transit demand </w:t>
+      </w:r>
+      <w:r>
+        <w:rPr>
+          <w:rFonts w:ascii="Times New Roman" w:hAnsi="Times New Roman" w:cs="Times New Roman"/>
+          <w:sz w:val="24"/>
+        </w:rPr>
+        <w:t>in the United States</w:t>
+      </w:r>
+      <w:r>
+        <w:rPr>
+          <w:rFonts w:ascii="Times New Roman" w:hAnsi="Times New Roman" w:cs="Times New Roman"/>
+          <w:sz w:val="24"/>
+        </w:rPr>
+        <w:t xml:space="preserve">” by Luyu Liu, Harvey J. Miller, and Jonathan Scheff </w:t>
       </w:r>
       <w:r>
         <w:rPr>
@@ -62,7 +118,6 @@
       <w:r>
         <w:rPr>
           <w:rFonts w:ascii="Times New Roman" w:hAnsi="Times New Roman" w:cs="Times New Roman"/>
-          <w:b/>
           <w:sz w:val="24"/>
         </w:rPr>
         <w:t>research article</w:t>
@@ -295,6 +350,21 @@
       <w:r>
         <w:rPr>
           <w:rFonts w:ascii="Times New Roman" w:hAnsi="Times New Roman" w:cs="Times New Roman"/>
+          <w:b/>
+          <w:sz w:val="24"/>
+        </w:rPr>
+        <w:t>[Ethics statement]</w:t>
+      </w:r>
+      <w:r>
+        <w:rPr>
+          <w:rFonts w:ascii="Times New Roman" w:hAnsi="Times New Roman" w:cs="Times New Roman"/>
+          <w:sz w:val="24"/>
+        </w:rPr>
+        <w:t xml:space="preserve">: </w:t>
+      </w:r>
+      <w:r>
+        <w:rPr>
+          <w:rFonts w:ascii="Times New Roman" w:hAnsi="Times New Roman" w:cs="Times New Roman"/>
           <w:sz w:val="24"/>
         </w:rPr>
         <w:t>We declare that this manuscript is original, has not been published</w:t>
@@ -311,56 +381,51 @@
           <w:rFonts w:ascii="Times New Roman" w:hAnsi="Times New Roman" w:cs="Times New Roman"/>
           <w:sz w:val="24"/>
         </w:rPr>
-        <w:t xml:space="preserve"> before</w:t>
-      </w:r>
-      <w:r>
-        <w:rPr>
-          <w:rFonts w:ascii="Times New Roman" w:hAnsi="Times New Roman" w:cs="Times New Roman"/>
-          <w:sz w:val="24"/>
-        </w:rPr>
-        <w:t>,</w:t>
-      </w:r>
-      <w:r>
-        <w:rPr>
-          <w:rFonts w:ascii="Times New Roman" w:hAnsi="Times New Roman" w:cs="Times New Roman"/>
-          <w:sz w:val="24"/>
-        </w:rPr>
-        <w:t xml:space="preserve"> and is not currently being considered for publication elsewhere. </w:t>
-      </w:r>
-      <w:r>
-        <w:rPr>
-          <w:rFonts w:ascii="Times New Roman" w:hAnsi="Times New Roman" w:cs="Times New Roman"/>
-          <w:sz w:val="24"/>
-        </w:rPr>
-        <w:t>The first two authors, Luyu Liu and Harvey J. Miller, declare no competing interests. The third author Jonathan Scheff, who helped to edit and review the draft and provide hourly transit demand data, is currently employed at Transit app Inc. as a data scientist.</w:t>
-      </w:r>
-      <w:r>
-        <w:rPr>
-          <w:rFonts w:ascii="Times New Roman" w:hAnsi="Times New Roman" w:cs="Times New Roman"/>
-          <w:sz w:val="24"/>
-        </w:rPr>
-        <w:t xml:space="preserve"> T</w:t>
-      </w:r>
-      <w:r>
-        <w:rPr>
-          <w:rFonts w:ascii="Times New Roman" w:hAnsi="Times New Roman" w:cs="Times New Roman"/>
-          <w:sz w:val="24"/>
-        </w:rPr>
-        <w:t xml:space="preserve">here has been no significant financial support for this work that could have influence its outcome. </w:t>
-      </w:r>
-      <w:r>
-        <w:rPr>
-          <w:rFonts w:ascii="Times New Roman" w:hAnsi="Times New Roman" w:cs="Times New Roman"/>
-          <w:sz w:val="24"/>
-        </w:rPr>
-        <w:t>As Corresponding Author, I confirm that the manuscript has been read and approved for submission by all the named authors.</w:t>
-      </w:r>
-      <w:r>
-        <w:rPr>
-          <w:rFonts w:ascii="Times New Roman" w:hAnsi="Times New Roman" w:cs="Times New Roman"/>
-          <w:sz w:val="24"/>
-        </w:rPr>
-        <w:t xml:space="preserve">  </w:t>
+        <w:t xml:space="preserve"> before, and is not currently being considered for publication elsewhere. </w:t>
+      </w:r>
+      <w:r>
+        <w:rPr>
+          <w:rFonts w:ascii="Times New Roman" w:hAnsi="Times New Roman" w:cs="Times New Roman"/>
+          <w:sz w:val="24"/>
+        </w:rPr>
+        <w:t>W</w:t>
+      </w:r>
+      <w:r>
+        <w:rPr>
+          <w:rFonts w:ascii="Times New Roman" w:hAnsi="Times New Roman" w:cs="Times New Roman"/>
+          <w:sz w:val="24"/>
+        </w:rPr>
+        <w:t>e confirm that only publicly available data have been used in our study and there is no users’ personal information accessed or collected</w:t>
+      </w:r>
+      <w:r>
+        <w:rPr>
+          <w:rFonts w:ascii="Times New Roman" w:hAnsi="Times New Roman" w:cs="Times New Roman"/>
+          <w:sz w:val="24"/>
+        </w:rPr>
+        <w:t xml:space="preserve"> for</w:t>
+      </w:r>
+      <w:bookmarkStart w:id="0" w:name="_GoBack"/>
+      <w:bookmarkEnd w:id="0"/>
+      <w:r>
+        <w:rPr>
+          <w:rFonts w:ascii="Times New Roman" w:hAnsi="Times New Roman" w:cs="Times New Roman"/>
+          <w:sz w:val="24"/>
+        </w:rPr>
+        <w:t xml:space="preserve"> </w:t>
+      </w:r>
+      <w:r>
+        <w:rPr>
+          <w:rFonts w:ascii="Times New Roman" w:hAnsi="Times New Roman" w:cs="Times New Roman"/>
+          <w:sz w:val="24"/>
+        </w:rPr>
+        <w:t>this</w:t>
+      </w:r>
+      <w:r>
+        <w:rPr>
+          <w:rFonts w:ascii="Times New Roman" w:hAnsi="Times New Roman" w:cs="Times New Roman"/>
+          <w:sz w:val="24"/>
+        </w:rPr>
+        <w:t xml:space="preserve"> work.</w:t>
       </w:r>
     </w:p>
     <w:p>
@@ -373,102 +438,285 @@
       <w:r>
         <w:rPr>
           <w:rFonts w:ascii="Times New Roman" w:hAnsi="Times New Roman" w:cs="Times New Roman"/>
-          <w:sz w:val="24"/>
-        </w:rPr>
-        <w:t xml:space="preserve">We suggest </w:t>
-      </w:r>
-      <w:r>
-        <w:rPr>
-          <w:rFonts w:ascii="Times New Roman" w:hAnsi="Times New Roman" w:cs="Times New Roman"/>
-          <w:sz w:val="24"/>
-        </w:rPr>
-        <w:t xml:space="preserve">the following Associate Editors: i) </w:t>
-      </w:r>
-      <w:proofErr w:type="spellStart"/>
-      <w:r>
-        <w:rPr>
-          <w:rFonts w:ascii="Times New Roman" w:hAnsi="Times New Roman" w:cs="Times New Roman"/>
-          <w:sz w:val="24"/>
-        </w:rPr>
-        <w:t>Chaowei</w:t>
-      </w:r>
-      <w:proofErr w:type="spellEnd"/>
-      <w:r>
-        <w:rPr>
-          <w:rFonts w:ascii="Times New Roman" w:hAnsi="Times New Roman" w:cs="Times New Roman"/>
-          <w:sz w:val="24"/>
-        </w:rPr>
-        <w:t xml:space="preserve"> Yang</w:t>
-      </w:r>
-      <w:r>
-        <w:rPr>
-          <w:rFonts w:ascii="Times New Roman" w:hAnsi="Times New Roman" w:cs="Times New Roman"/>
-          <w:sz w:val="24"/>
-        </w:rPr>
-        <w:t xml:space="preserve">; ii) </w:t>
-      </w:r>
-      <w:proofErr w:type="spellStart"/>
-      <w:r>
-        <w:rPr>
-          <w:rFonts w:ascii="Times New Roman" w:hAnsi="Times New Roman" w:cs="Times New Roman"/>
-          <w:sz w:val="24"/>
-        </w:rPr>
-        <w:t>Junfeng</w:t>
-      </w:r>
-      <w:proofErr w:type="spellEnd"/>
-      <w:r>
-        <w:rPr>
-          <w:rFonts w:ascii="Times New Roman" w:hAnsi="Times New Roman" w:cs="Times New Roman"/>
-          <w:sz w:val="24"/>
-        </w:rPr>
-        <w:t xml:space="preserve"> Jiao</w:t>
-      </w:r>
-      <w:r>
-        <w:rPr>
-          <w:rFonts w:ascii="Times New Roman" w:hAnsi="Times New Roman" w:cs="Times New Roman"/>
-          <w:sz w:val="24"/>
-        </w:rPr>
-        <w:t xml:space="preserve">; iii) </w:t>
-      </w:r>
-      <w:r>
-        <w:rPr>
-          <w:rFonts w:ascii="Times New Roman" w:hAnsi="Times New Roman" w:cs="Times New Roman"/>
-          <w:sz w:val="24"/>
-        </w:rPr>
-        <w:t xml:space="preserve">Frank </w:t>
-      </w:r>
-      <w:proofErr w:type="spellStart"/>
-      <w:r>
-        <w:rPr>
-          <w:rFonts w:ascii="Times New Roman" w:hAnsi="Times New Roman" w:cs="Times New Roman"/>
-          <w:sz w:val="24"/>
-        </w:rPr>
-        <w:t>Goetzke</w:t>
-      </w:r>
-      <w:proofErr w:type="spellEnd"/>
-      <w:r>
-        <w:rPr>
-          <w:rFonts w:ascii="Times New Roman" w:hAnsi="Times New Roman" w:cs="Times New Roman"/>
-          <w:sz w:val="24"/>
-        </w:rPr>
-        <w:t>.</w:t>
-      </w:r>
-      <w:bookmarkStart w:id="0" w:name="_GoBack"/>
-      <w:bookmarkEnd w:id="0"/>
+          <w:b/>
+          <w:sz w:val="24"/>
+        </w:rPr>
+        <w:t>[Data availability]:</w:t>
+      </w:r>
+      <w:r>
+        <w:rPr>
+          <w:rFonts w:ascii="Times New Roman" w:hAnsi="Times New Roman" w:cs="Times New Roman"/>
+          <w:sz w:val="24"/>
+        </w:rPr>
+        <w:t xml:space="preserve"> we confirm that minimal data set of this work is publicly accessible. We shared </w:t>
+      </w:r>
+      <w:r>
+        <w:rPr>
+          <w:rFonts w:ascii="Times New Roman" w:hAnsi="Times New Roman" w:cs="Times New Roman"/>
+          <w:sz w:val="24"/>
+        </w:rPr>
+        <w:t xml:space="preserve">these data at: </w:t>
+      </w:r>
+      <w:hyperlink r:id="rId6" w:history="1">
+        <w:r>
+          <w:rPr>
+            <w:rStyle w:val="Hyperlink"/>
+            <w:rFonts w:ascii="Times New Roman" w:hAnsi="Times New Roman" w:cs="Times New Roman"/>
+            <w:sz w:val="24"/>
+            <w:szCs w:val="24"/>
+          </w:rPr>
+          <w:t>https://www.kaggle.com/liuluyu/covid19-transit-demand-impact</w:t>
+        </w:r>
+      </w:hyperlink>
+      <w:r>
+        <w:rPr>
+          <w:rFonts w:ascii="Times New Roman" w:hAnsi="Times New Roman" w:cs="Times New Roman"/>
+          <w:sz w:val="24"/>
+          <w:szCs w:val="24"/>
+        </w:rPr>
+        <w:t xml:space="preserve">: 1) </w:t>
+      </w:r>
+      <w:r>
+        <w:rPr>
+          <w:rFonts w:ascii="Times New Roman" w:hAnsi="Times New Roman" w:cs="Times New Roman"/>
+          <w:sz w:val="24"/>
+        </w:rPr>
+        <w:t xml:space="preserve">all open raw data that can be distributed, </w:t>
+      </w:r>
+      <w:r>
+        <w:rPr>
+          <w:rFonts w:ascii="Times New Roman" w:hAnsi="Times New Roman" w:cs="Times New Roman"/>
+          <w:sz w:val="24"/>
+        </w:rPr>
+        <w:t xml:space="preserve">2) the instructions to get access to the third-party </w:t>
+      </w:r>
+      <w:r>
+        <w:rPr>
+          <w:rFonts w:ascii="Times New Roman" w:hAnsi="Times New Roman" w:cs="Times New Roman"/>
+          <w:sz w:val="24"/>
+        </w:rPr>
+        <w:t xml:space="preserve">raw </w:t>
+      </w:r>
+      <w:r>
+        <w:rPr>
+          <w:rFonts w:ascii="Times New Roman" w:hAnsi="Times New Roman" w:cs="Times New Roman"/>
+          <w:sz w:val="24"/>
+        </w:rPr>
+        <w:t>data</w:t>
+      </w:r>
+      <w:r>
+        <w:rPr>
+          <w:rFonts w:ascii="Times New Roman" w:hAnsi="Times New Roman" w:cs="Times New Roman"/>
+          <w:sz w:val="24"/>
+        </w:rPr>
+        <w:t xml:space="preserve"> that we cannot distribute and upload in the repository</w:t>
+      </w:r>
+      <w:r>
+        <w:rPr>
+          <w:rFonts w:ascii="Times New Roman" w:hAnsi="Times New Roman" w:cs="Times New Roman"/>
+          <w:sz w:val="24"/>
+        </w:rPr>
+        <w:t xml:space="preserve">, 3) </w:t>
+      </w:r>
+      <w:r>
+        <w:rPr>
+          <w:rFonts w:ascii="Times New Roman" w:hAnsi="Times New Roman" w:cs="Times New Roman"/>
+          <w:sz w:val="24"/>
+        </w:rPr>
+        <w:t xml:space="preserve">all </w:t>
+      </w:r>
+      <w:r>
+        <w:rPr>
+          <w:rFonts w:ascii="Times New Roman" w:hAnsi="Times New Roman" w:cs="Times New Roman"/>
+          <w:sz w:val="24"/>
+        </w:rPr>
+        <w:t xml:space="preserve">values behind the means, standard deviations and other measures reported, the values used to build graphs, </w:t>
+      </w:r>
+      <w:r>
+        <w:rPr>
+          <w:rFonts w:ascii="Times New Roman" w:hAnsi="Times New Roman" w:cs="Times New Roman"/>
+          <w:sz w:val="24"/>
+        </w:rPr>
+        <w:t xml:space="preserve">4) </w:t>
+      </w:r>
+      <w:r>
+        <w:rPr>
+          <w:rFonts w:ascii="Times New Roman" w:hAnsi="Times New Roman" w:cs="Times New Roman"/>
+          <w:sz w:val="24"/>
+        </w:rPr>
+        <w:t xml:space="preserve">the points extracted from images for analyses, and </w:t>
+      </w:r>
+      <w:r>
+        <w:rPr>
+          <w:rFonts w:ascii="Times New Roman" w:hAnsi="Times New Roman" w:cs="Times New Roman"/>
+          <w:sz w:val="24"/>
+        </w:rPr>
+        <w:t xml:space="preserve">5) </w:t>
+      </w:r>
+      <w:r>
+        <w:rPr>
+          <w:rFonts w:ascii="Times New Roman" w:hAnsi="Times New Roman" w:cs="Times New Roman"/>
+          <w:sz w:val="24"/>
+        </w:rPr>
+        <w:t xml:space="preserve">the </w:t>
+      </w:r>
+      <w:r>
+        <w:rPr>
+          <w:rFonts w:ascii="Times New Roman" w:hAnsi="Times New Roman" w:cs="Times New Roman"/>
+          <w:sz w:val="24"/>
+        </w:rPr>
+        <w:t xml:space="preserve">codes </w:t>
+      </w:r>
+      <w:r>
+        <w:rPr>
+          <w:rFonts w:ascii="Times New Roman" w:hAnsi="Times New Roman" w:cs="Times New Roman"/>
+          <w:sz w:val="24"/>
+        </w:rPr>
+        <w:t>to replicate the results.</w:t>
+      </w:r>
+      <w:r>
+        <w:rPr>
+          <w:rFonts w:ascii="Times New Roman" w:hAnsi="Times New Roman" w:cs="Times New Roman"/>
+          <w:sz w:val="24"/>
+          <w:szCs w:val="24"/>
+        </w:rPr>
+        <w:t xml:space="preserve"> </w:t>
+      </w:r>
     </w:p>
     <w:p>
       <w:pPr>
         <w:rPr>
           <w:rFonts w:ascii="Times New Roman" w:hAnsi="Times New Roman" w:cs="Times New Roman"/>
-          <w:sz w:val="24"/>
-        </w:rPr>
-      </w:pPr>
-      <w:r>
-        <w:rPr>
-          <w:rFonts w:ascii="Times New Roman" w:hAnsi="Times New Roman" w:cs="Times New Roman"/>
-          <w:sz w:val="24"/>
-        </w:rPr>
-        <w:t>We hope you find our manuscript suitable for publication and look forward to hearing from you in due course.</w:t>
+          <w:b/>
+          <w:sz w:val="24"/>
+        </w:rPr>
+      </w:pPr>
+      <w:r>
+        <w:rPr>
+          <w:rFonts w:ascii="Times New Roman" w:hAnsi="Times New Roman" w:cs="Times New Roman"/>
+          <w:b/>
+          <w:sz w:val="24"/>
+        </w:rPr>
+        <w:t xml:space="preserve">[Funding Statement]: </w:t>
+      </w:r>
+      <w:r>
+        <w:rPr>
+          <w:rFonts w:ascii="Times New Roman" w:hAnsi="Times New Roman" w:cs="Times New Roman"/>
+          <w:sz w:val="24"/>
+        </w:rPr>
+        <w:t>The authors</w:t>
+      </w:r>
+      <w:r>
+        <w:rPr>
+          <w:rFonts w:ascii="Times New Roman" w:hAnsi="Times New Roman" w:cs="Times New Roman"/>
+          <w:sz w:val="24"/>
+        </w:rPr>
+        <w:t xml:space="preserve"> received no specific funding for this work. </w:t>
+      </w:r>
+      <w:r>
+        <w:rPr>
+          <w:rFonts w:ascii="Times New Roman" w:hAnsi="Times New Roman" w:cs="Times New Roman"/>
+          <w:sz w:val="24"/>
+        </w:rPr>
+        <w:t>The third author Jonathan Scheff, who helped to edit and review the draft and provide hourly transit demand data, is currently employed at Transit app Inc.</w:t>
+      </w:r>
+      <w:r>
+        <w:rPr>
+          <w:rFonts w:ascii="Times New Roman" w:hAnsi="Times New Roman" w:cs="Times New Roman"/>
+          <w:sz w:val="24"/>
+        </w:rPr>
+        <w:t xml:space="preserve"> </w:t>
+      </w:r>
+      <w:r>
+        <w:rPr>
+          <w:rFonts w:ascii="Times New Roman" w:hAnsi="Times New Roman" w:cs="Times New Roman"/>
+          <w:sz w:val="24"/>
+        </w:rPr>
+        <w:t xml:space="preserve">The funder, Transit app Inc., provided support in the form of salaries for </w:t>
+      </w:r>
+      <w:r>
+        <w:rPr>
+          <w:rFonts w:ascii="Times New Roman" w:hAnsi="Times New Roman" w:cs="Times New Roman"/>
+          <w:sz w:val="24"/>
+        </w:rPr>
+        <w:t xml:space="preserve">the third </w:t>
+      </w:r>
+      <w:r>
+        <w:rPr>
+          <w:rFonts w:ascii="Times New Roman" w:hAnsi="Times New Roman" w:cs="Times New Roman"/>
+          <w:sz w:val="24"/>
+        </w:rPr>
+        <w:t xml:space="preserve">author </w:t>
+      </w:r>
+      <w:r>
+        <w:rPr>
+          <w:rFonts w:ascii="Times New Roman" w:hAnsi="Times New Roman" w:cs="Times New Roman"/>
+          <w:sz w:val="24"/>
+        </w:rPr>
+        <w:t>Jonathan Scheff</w:t>
+      </w:r>
+      <w:r>
+        <w:rPr>
+          <w:rFonts w:ascii="Times New Roman" w:hAnsi="Times New Roman" w:cs="Times New Roman"/>
+          <w:sz w:val="24"/>
+        </w:rPr>
+        <w:t xml:space="preserve">, but did not have any additional role in the study design, data collection and analysis, decision to publish, or preparation of the manuscript. The specific roles of </w:t>
+      </w:r>
+      <w:r>
+        <w:rPr>
+          <w:rFonts w:ascii="Times New Roman" w:hAnsi="Times New Roman" w:cs="Times New Roman"/>
+          <w:sz w:val="24"/>
+        </w:rPr>
+        <w:t xml:space="preserve">the </w:t>
+      </w:r>
+      <w:r>
+        <w:rPr>
+          <w:rFonts w:ascii="Times New Roman" w:hAnsi="Times New Roman" w:cs="Times New Roman"/>
+          <w:sz w:val="24"/>
+        </w:rPr>
+        <w:t xml:space="preserve">third </w:t>
+      </w:r>
+      <w:r>
+        <w:rPr>
+          <w:rFonts w:ascii="Times New Roman" w:hAnsi="Times New Roman" w:cs="Times New Roman"/>
+          <w:sz w:val="24"/>
+        </w:rPr>
+        <w:t>author</w:t>
+      </w:r>
+      <w:r>
+        <w:rPr>
+          <w:rFonts w:ascii="Times New Roman" w:hAnsi="Times New Roman" w:cs="Times New Roman"/>
+          <w:sz w:val="24"/>
+        </w:rPr>
+        <w:t xml:space="preserve"> are articulated in the ‘author contributions’ section</w:t>
+      </w:r>
+      <w:r>
+        <w:rPr>
+          <w:rFonts w:ascii="Times New Roman" w:hAnsi="Times New Roman" w:cs="Times New Roman"/>
+          <w:sz w:val="24"/>
+        </w:rPr>
+        <w:t>, which only include “data curation” and “writing – review and editing”</w:t>
+      </w:r>
+      <w:r>
+        <w:rPr>
+          <w:rFonts w:ascii="Times New Roman" w:hAnsi="Times New Roman" w:cs="Times New Roman"/>
+          <w:sz w:val="24"/>
+        </w:rPr>
+        <w:t>.</w:t>
+      </w:r>
+      <w:r>
+        <w:rPr>
+          <w:rFonts w:ascii="Times New Roman" w:hAnsi="Times New Roman" w:cs="Times New Roman"/>
+          <w:sz w:val="24"/>
+        </w:rPr>
+        <w:t xml:space="preserve"> </w:t>
+      </w:r>
+      <w:r>
+        <w:rPr>
+          <w:rFonts w:ascii="Times New Roman" w:hAnsi="Times New Roman" w:cs="Times New Roman"/>
+          <w:sz w:val="24"/>
+        </w:rPr>
+        <w:t xml:space="preserve">We confirm that the commercial affiliation of the third author (Transit app Inc.) did not play a role in our study and there has been no significant financial support for this work that could have influence its outcome. </w:t>
       </w:r>
     </w:p>
     <w:p>
@@ -478,6 +726,56 @@
           <w:sz w:val="24"/>
         </w:rPr>
       </w:pPr>
+      <w:r>
+        <w:rPr>
+          <w:rFonts w:ascii="Times New Roman" w:hAnsi="Times New Roman" w:cs="Times New Roman"/>
+          <w:b/>
+          <w:sz w:val="24"/>
+        </w:rPr>
+        <w:t>[Competing Interests Statement]:</w:t>
+      </w:r>
+      <w:r>
+        <w:rPr>
+          <w:rFonts w:ascii="Times New Roman" w:hAnsi="Times New Roman" w:cs="Times New Roman"/>
+          <w:sz w:val="24"/>
+        </w:rPr>
+        <w:t xml:space="preserve"> </w:t>
+      </w:r>
+      <w:r>
+        <w:rPr>
+          <w:rFonts w:ascii="Times New Roman" w:hAnsi="Times New Roman" w:cs="Times New Roman"/>
+          <w:sz w:val="24"/>
+        </w:rPr>
+        <w:t>The first two authors, Luyu Liu and Harvey J. Miller, declare no competing interests. Th</w:t>
+      </w:r>
+      <w:r>
+        <w:rPr>
+          <w:rFonts w:ascii="Times New Roman" w:hAnsi="Times New Roman" w:cs="Times New Roman"/>
+          <w:sz w:val="24"/>
+        </w:rPr>
+        <w:t xml:space="preserve">e third author Jonathan Scheff </w:t>
+      </w:r>
+      <w:r>
+        <w:rPr>
+          <w:rFonts w:ascii="Times New Roman" w:hAnsi="Times New Roman" w:cs="Times New Roman"/>
+          <w:sz w:val="24"/>
+        </w:rPr>
+        <w:t>is currently employed at Transit app Inc. as a data scientist.</w:t>
+      </w:r>
+      <w:r>
+        <w:rPr>
+          <w:rFonts w:ascii="Times New Roman" w:hAnsi="Times New Roman" w:cs="Times New Roman"/>
+          <w:sz w:val="24"/>
+        </w:rPr>
+        <w:t xml:space="preserve"> </w:t>
+      </w:r>
+      <w:r>
+        <w:rPr>
+          <w:rFonts w:ascii="Times New Roman" w:hAnsi="Times New Roman" w:cs="Times New Roman"/>
+          <w:sz w:val="24"/>
+        </w:rPr>
+        <w:t xml:space="preserve">We confirm that this commercial affiliation does not alter our adherence to all PLOS ONE policies on sharing data and materials. </w:t>
+      </w:r>
     </w:p>
     <w:p>
       <w:pPr>
@@ -491,7 +789,21 @@
           <w:rFonts w:ascii="Times New Roman" w:hAnsi="Times New Roman" w:cs="Times New Roman"/>
           <w:sz w:val="24"/>
         </w:rPr>
-        <w:t xml:space="preserve">Sincerely, </w:t>
+        <w:t>As Corresponding Author, I confirm that the manuscript has been read and approved for submission by all the named authors.</w:t>
+      </w:r>
+      <w:r>
+        <w:rPr>
+          <w:rFonts w:ascii="Times New Roman" w:hAnsi="Times New Roman" w:cs="Times New Roman"/>
+          <w:sz w:val="24"/>
+        </w:rPr>
+        <w:t xml:space="preserve"> </w:t>
+      </w:r>
+      <w:r>
+        <w:rPr>
+          <w:rFonts w:ascii="Times New Roman" w:hAnsi="Times New Roman" w:cs="Times New Roman"/>
+          <w:sz w:val="24"/>
+        </w:rPr>
+        <w:t>We hope you find our manuscript suitable for publication and look forward to hearing from you in due course.</w:t>
       </w:r>
     </w:p>
     <w:p>
@@ -501,13 +813,6 @@
           <w:sz w:val="24"/>
         </w:rPr>
       </w:pPr>
-      <w:r>
-        <w:rPr>
-          <w:rFonts w:ascii="Times New Roman" w:hAnsi="Times New Roman" w:cs="Times New Roman"/>
-          <w:sz w:val="24"/>
-        </w:rPr>
-        <w:t>Luyu Liu</w:t>
-      </w:r>
     </w:p>
     <w:p>
       <w:pPr>
@@ -521,23 +826,37 @@
           <w:rFonts w:ascii="Times New Roman" w:hAnsi="Times New Roman" w:cs="Times New Roman"/>
           <w:sz w:val="24"/>
         </w:rPr>
-        <w:t xml:space="preserve">Department of Geography, </w:t>
-      </w:r>
-      <w:proofErr w:type="gramStart"/>
-      <w:r>
-        <w:rPr>
-          <w:rFonts w:ascii="Times New Roman" w:hAnsi="Times New Roman" w:cs="Times New Roman"/>
-          <w:sz w:val="24"/>
-        </w:rPr>
-        <w:t>The</w:t>
-      </w:r>
-      <w:proofErr w:type="gramEnd"/>
-      <w:r>
-        <w:rPr>
-          <w:rFonts w:ascii="Times New Roman" w:hAnsi="Times New Roman" w:cs="Times New Roman"/>
-          <w:sz w:val="24"/>
-        </w:rPr>
-        <w:t xml:space="preserve"> Ohio State University</w:t>
+        <w:t xml:space="preserve">Sincerely, </w:t>
+      </w:r>
+    </w:p>
+    <w:p>
+      <w:pPr>
+        <w:rPr>
+          <w:rFonts w:ascii="Times New Roman" w:hAnsi="Times New Roman" w:cs="Times New Roman"/>
+          <w:sz w:val="24"/>
+        </w:rPr>
+      </w:pPr>
+      <w:r>
+        <w:rPr>
+          <w:rFonts w:ascii="Times New Roman" w:hAnsi="Times New Roman" w:cs="Times New Roman"/>
+          <w:sz w:val="24"/>
+        </w:rPr>
+        <w:t>Luyu Liu</w:t>
+      </w:r>
+    </w:p>
+    <w:p>
+      <w:pPr>
+        <w:rPr>
+          <w:rFonts w:ascii="Times New Roman" w:hAnsi="Times New Roman" w:cs="Times New Roman"/>
+          <w:sz w:val="24"/>
+        </w:rPr>
+      </w:pPr>
+      <w:r>
+        <w:rPr>
+          <w:rFonts w:ascii="Times New Roman" w:hAnsi="Times New Roman" w:cs="Times New Roman"/>
+          <w:sz w:val="24"/>
+        </w:rPr>
+        <w:t>Department of Geography, The Ohio State University</w:t>
       </w:r>
     </w:p>
     <w:p>
@@ -1154,6 +1473,7 @@
   <w:style w:type="paragraph" w:default="1" w:styleId="Normal">
     <w:name w:val="Normal"/>
     <w:qFormat/>
+    <w:rsid w:val="007F4DA4"/>
   </w:style>
   <w:style w:type="character" w:default="1" w:styleId="DefaultParagraphFont">
     <w:name w:val="Default Paragraph Font"/>
@@ -1491,7 +1811,7 @@
 </file>
 
 <file path=customXml/itemProps1.xml><?xml version="1.0" encoding="utf-8"?>
-<ds:datastoreItem xmlns:ds="http://schemas.openxmlformats.org/officeDocument/2006/customXml" ds:itemID="{DC05EE07-2576-4DA6-8227-B8580928AA8C}">
+<ds:datastoreItem xmlns:ds="http://schemas.openxmlformats.org/officeDocument/2006/customXml" ds:itemID="{F735FBBC-F2AA-4C82-B727-DA87DF9A99B3}">
   <ds:schemaRefs>
     <ds:schemaRef ds:uri="http://schemas.openxmlformats.org/officeDocument/2006/bibliography"/>
   </ds:schemaRefs>

</xml_diff>